<commit_message>
Mer om testing i henhold til brukerdokumentasjonen
</commit_message>
<xml_diff>
--- a/Dokumentasjon/Testing.docx
+++ b/Dokumentasjon/Testing.docx
@@ -38,6 +38,12 @@
     <w:p>
       <w:r>
         <w:t>Oppsummert begynne med det som ikke trenger noe annet for å funkere =&gt; teste funksjonaliteten jeg lagde =&gt; så gå videre til å lage funksjonalitet som trengte det jeg nettop lagde.</w:t>
+      </w:r>
+    </w:p>
+    <w:p/>
+    <w:p>
+      <w:r>
+        <w:t>Til slutt har jeg testet programmet i henhold til brukerdokumentasjonen som jeg skrev. Dette viser da at brukerdokumentasjonen min er komplett og at systemet funker slik kravene stiller det til.</w:t>
       </w:r>
     </w:p>
     <w:sectPr>

</xml_diff>